<commit_message>
#2 The Test Strategy document has been updated.
</commit_message>
<xml_diff>
--- a/doc/test strategy eng.docx
+++ b/doc/test strategy eng.docx
@@ -65,13 +65,31 @@
                     <w:text/>
                   </w:sdtPr>
                   <w:sdtContent>
+                    <w:proofErr w:type="spellStart"/>
                     <w:r>
                       <w:rPr>
                         <w:rFonts w:cs="Times New Roman"/>
                         <w:b/>
                       </w:rPr>
-                      <w:t>Test Strategy</w:t>
+                      <w:t>Test</w:t>
                     </w:r>
+                    <w:proofErr w:type="spellEnd"/>
+                    <w:r>
+                      <w:rPr>
+                        <w:rFonts w:cs="Times New Roman"/>
+                        <w:b/>
+                      </w:rPr>
+                      <w:t xml:space="preserve"> </w:t>
+                    </w:r>
+                    <w:proofErr w:type="spellStart"/>
+                    <w:r>
+                      <w:rPr>
+                        <w:rFonts w:cs="Times New Roman"/>
+                        <w:b/>
+                      </w:rPr>
+                      <w:t>Strategy</w:t>
+                    </w:r>
+                    <w:proofErr w:type="spellEnd"/>
                   </w:sdtContent>
                 </w:sdt>
               </w:p>
@@ -158,7 +176,447 @@
                         <w:szCs w:val="24"/>
                         <w:lang w:val="en-US"/>
                       </w:rPr>
-                      <w:t xml:space="preserve"> The test strategy includes the purpose of testing, methods for testing new functions, the total time and resources needed for the project, and the testing environment </w:t>
+                      <w:t xml:space="preserve"> The test strategy includes </w:t>
+                    </w:r>
+                    <w:proofErr w:type="spellStart"/>
+                    <w:r>
+                      <w:rPr>
+                        <w:color w:val="000000" w:themeColor="text1"/>
+                        <w:sz w:val="24"/>
+                        <w:szCs w:val="24"/>
+                        <w:lang w:val="en-US"/>
+                      </w:rPr>
+                      <w:t>the</w:t>
+                    </w:r>
+                    <w:proofErr w:type="spellEnd"/>
+                    <w:r>
+                      <w:rPr>
+                        <w:color w:val="000000" w:themeColor="text1"/>
+                        <w:sz w:val="24"/>
+                        <w:szCs w:val="24"/>
+                        <w:lang w:val="en-US"/>
+                      </w:rPr>
+                      <w:t xml:space="preserve"> </w:t>
+                    </w:r>
+                    <w:proofErr w:type="spellStart"/>
+                    <w:r>
+                      <w:rPr>
+                        <w:color w:val="000000" w:themeColor="text1"/>
+                        <w:sz w:val="24"/>
+                        <w:szCs w:val="24"/>
+                        <w:lang w:val="en-US"/>
+                      </w:rPr>
+                      <w:t>purpose</w:t>
+                    </w:r>
+                    <w:proofErr w:type="spellEnd"/>
+                    <w:r>
+                      <w:rPr>
+                        <w:color w:val="000000" w:themeColor="text1"/>
+                        <w:sz w:val="24"/>
+                        <w:szCs w:val="24"/>
+                        <w:lang w:val="en-US"/>
+                      </w:rPr>
+                      <w:t xml:space="preserve"> </w:t>
+                    </w:r>
+                    <w:proofErr w:type="spellStart"/>
+                    <w:r>
+                      <w:rPr>
+                        <w:color w:val="000000" w:themeColor="text1"/>
+                        <w:sz w:val="24"/>
+                        <w:szCs w:val="24"/>
+                        <w:lang w:val="en-US"/>
+                      </w:rPr>
+                      <w:t>of</w:t>
+                    </w:r>
+                    <w:proofErr w:type="spellEnd"/>
+                    <w:r>
+                      <w:rPr>
+                        <w:color w:val="000000" w:themeColor="text1"/>
+                        <w:sz w:val="24"/>
+                        <w:szCs w:val="24"/>
+                        <w:lang w:val="en-US"/>
+                      </w:rPr>
+                      <w:t xml:space="preserve"> </w:t>
+                    </w:r>
+                    <w:proofErr w:type="spellStart"/>
+                    <w:r>
+                      <w:rPr>
+                        <w:color w:val="000000" w:themeColor="text1"/>
+                        <w:sz w:val="24"/>
+                        <w:szCs w:val="24"/>
+                        <w:lang w:val="en-US"/>
+                      </w:rPr>
+                      <w:t>testing</w:t>
+                    </w:r>
+                    <w:proofErr w:type="spellEnd"/>
+                    <w:r>
+                      <w:rPr>
+                        <w:color w:val="000000" w:themeColor="text1"/>
+                        <w:sz w:val="24"/>
+                        <w:szCs w:val="24"/>
+                        <w:lang w:val="en-US"/>
+                      </w:rPr>
+                      <w:t xml:space="preserve">, </w:t>
+                    </w:r>
+                    <w:proofErr w:type="spellStart"/>
+                    <w:r>
+                      <w:rPr>
+                        <w:color w:val="000000" w:themeColor="text1"/>
+                        <w:sz w:val="24"/>
+                        <w:szCs w:val="24"/>
+                        <w:lang w:val="en-US"/>
+                      </w:rPr>
+                      <w:t>methods</w:t>
+                    </w:r>
+                    <w:proofErr w:type="spellEnd"/>
+                    <w:r>
+                      <w:rPr>
+                        <w:color w:val="000000" w:themeColor="text1"/>
+                        <w:sz w:val="24"/>
+                        <w:szCs w:val="24"/>
+                        <w:lang w:val="en-US"/>
+                      </w:rPr>
+                      <w:t xml:space="preserve"> </w:t>
+                    </w:r>
+                    <w:proofErr w:type="spellStart"/>
+                    <w:r>
+                      <w:rPr>
+                        <w:color w:val="000000" w:themeColor="text1"/>
+                        <w:sz w:val="24"/>
+                        <w:szCs w:val="24"/>
+                        <w:lang w:val="en-US"/>
+                      </w:rPr>
+                      <w:t>for</w:t>
+                    </w:r>
+                    <w:proofErr w:type="spellEnd"/>
+                    <w:r>
+                      <w:rPr>
+                        <w:color w:val="000000" w:themeColor="text1"/>
+                        <w:sz w:val="24"/>
+                        <w:szCs w:val="24"/>
+                        <w:lang w:val="en-US"/>
+                      </w:rPr>
+                      <w:t xml:space="preserve"> </w:t>
+                    </w:r>
+                    <w:proofErr w:type="spellStart"/>
+                    <w:r>
+                      <w:rPr>
+                        <w:color w:val="000000" w:themeColor="text1"/>
+                        <w:sz w:val="24"/>
+                        <w:szCs w:val="24"/>
+                        <w:lang w:val="en-US"/>
+                      </w:rPr>
+                      <w:t>testing</w:t>
+                    </w:r>
+                    <w:proofErr w:type="spellEnd"/>
+                    <w:r>
+                      <w:rPr>
+                        <w:color w:val="000000" w:themeColor="text1"/>
+                        <w:sz w:val="24"/>
+                        <w:szCs w:val="24"/>
+                        <w:lang w:val="en-US"/>
+                      </w:rPr>
+                      <w:t xml:space="preserve"> </w:t>
+                    </w:r>
+                    <w:proofErr w:type="spellStart"/>
+                    <w:r>
+                      <w:rPr>
+                        <w:color w:val="000000" w:themeColor="text1"/>
+                        <w:sz w:val="24"/>
+                        <w:szCs w:val="24"/>
+                        <w:lang w:val="en-US"/>
+                      </w:rPr>
+                      <w:t>new</w:t>
+                    </w:r>
+                    <w:proofErr w:type="spellEnd"/>
+                    <w:r>
+                      <w:rPr>
+                        <w:color w:val="000000" w:themeColor="text1"/>
+                        <w:sz w:val="24"/>
+                        <w:szCs w:val="24"/>
+                        <w:lang w:val="en-US"/>
+                      </w:rPr>
+                      <w:t xml:space="preserve"> </w:t>
+                    </w:r>
+                    <w:proofErr w:type="spellStart"/>
+                    <w:r>
+                      <w:rPr>
+                        <w:color w:val="000000" w:themeColor="text1"/>
+                        <w:sz w:val="24"/>
+                        <w:szCs w:val="24"/>
+                        <w:lang w:val="en-US"/>
+                      </w:rPr>
+                      <w:t>functions</w:t>
+                    </w:r>
+                    <w:proofErr w:type="spellEnd"/>
+                    <w:r>
+                      <w:rPr>
+                        <w:color w:val="000000" w:themeColor="text1"/>
+                        <w:sz w:val="24"/>
+                        <w:szCs w:val="24"/>
+                        <w:lang w:val="en-US"/>
+                      </w:rPr>
+                      <w:t xml:space="preserve">, </w:t>
+                    </w:r>
+                    <w:proofErr w:type="spellStart"/>
+                    <w:r>
+                      <w:rPr>
+                        <w:color w:val="000000" w:themeColor="text1"/>
+                        <w:sz w:val="24"/>
+                        <w:szCs w:val="24"/>
+                        <w:lang w:val="en-US"/>
+                      </w:rPr>
+                      <w:t>the</w:t>
+                    </w:r>
+                    <w:proofErr w:type="spellEnd"/>
+                    <w:r>
+                      <w:rPr>
+                        <w:color w:val="000000" w:themeColor="text1"/>
+                        <w:sz w:val="24"/>
+                        <w:szCs w:val="24"/>
+                        <w:lang w:val="en-US"/>
+                      </w:rPr>
+                      <w:t xml:space="preserve"> </w:t>
+                    </w:r>
+                    <w:proofErr w:type="spellStart"/>
+                    <w:r>
+                      <w:rPr>
+                        <w:color w:val="000000" w:themeColor="text1"/>
+                        <w:sz w:val="24"/>
+                        <w:szCs w:val="24"/>
+                        <w:lang w:val="en-US"/>
+                      </w:rPr>
+                      <w:t>total</w:t>
+                    </w:r>
+                    <w:proofErr w:type="spellEnd"/>
+                    <w:r>
+                      <w:rPr>
+                        <w:color w:val="000000" w:themeColor="text1"/>
+                        <w:sz w:val="24"/>
+                        <w:szCs w:val="24"/>
+                        <w:lang w:val="en-US"/>
+                      </w:rPr>
+                      <w:t xml:space="preserve"> </w:t>
+                    </w:r>
+                    <w:proofErr w:type="spellStart"/>
+                    <w:r>
+                      <w:rPr>
+                        <w:color w:val="000000" w:themeColor="text1"/>
+                        <w:sz w:val="24"/>
+                        <w:szCs w:val="24"/>
+                        <w:lang w:val="en-US"/>
+                      </w:rPr>
+                      <w:t>time</w:t>
+                    </w:r>
+                    <w:proofErr w:type="spellEnd"/>
+                    <w:r>
+                      <w:rPr>
+                        <w:color w:val="000000" w:themeColor="text1"/>
+                        <w:sz w:val="24"/>
+                        <w:szCs w:val="24"/>
+                        <w:lang w:val="en-US"/>
+                      </w:rPr>
+                      <w:t xml:space="preserve"> </w:t>
+                    </w:r>
+                    <w:proofErr w:type="spellStart"/>
+                    <w:r>
+                      <w:rPr>
+                        <w:color w:val="000000" w:themeColor="text1"/>
+                        <w:sz w:val="24"/>
+                        <w:szCs w:val="24"/>
+                        <w:lang w:val="en-US"/>
+                      </w:rPr>
+                      <w:t>and</w:t>
+                    </w:r>
+                    <w:proofErr w:type="spellEnd"/>
+                    <w:r>
+                      <w:rPr>
+                        <w:color w:val="000000" w:themeColor="text1"/>
+                        <w:sz w:val="24"/>
+                        <w:szCs w:val="24"/>
+                        <w:lang w:val="en-US"/>
+                      </w:rPr>
+                      <w:t xml:space="preserve"> </w:t>
+                    </w:r>
+                    <w:proofErr w:type="spellStart"/>
+                    <w:r>
+                      <w:rPr>
+                        <w:color w:val="000000" w:themeColor="text1"/>
+                        <w:sz w:val="24"/>
+                        <w:szCs w:val="24"/>
+                        <w:lang w:val="en-US"/>
+                      </w:rPr>
+                      <w:t>resources</w:t>
+                    </w:r>
+                    <w:proofErr w:type="spellEnd"/>
+                    <w:r>
+                      <w:rPr>
+                        <w:color w:val="000000" w:themeColor="text1"/>
+                        <w:sz w:val="24"/>
+                        <w:szCs w:val="24"/>
+                        <w:lang w:val="en-US"/>
+                      </w:rPr>
+                      <w:t xml:space="preserve"> </w:t>
+                    </w:r>
+                    <w:proofErr w:type="spellStart"/>
+                    <w:r>
+                      <w:rPr>
+                        <w:color w:val="000000" w:themeColor="text1"/>
+                        <w:sz w:val="24"/>
+                        <w:szCs w:val="24"/>
+                        <w:lang w:val="en-US"/>
+                      </w:rPr>
+                      <w:t>needed</w:t>
+                    </w:r>
+                    <w:proofErr w:type="spellEnd"/>
+                    <w:r>
+                      <w:rPr>
+                        <w:color w:val="000000" w:themeColor="text1"/>
+                        <w:sz w:val="24"/>
+                        <w:szCs w:val="24"/>
+                        <w:lang w:val="en-US"/>
+                      </w:rPr>
+                      <w:t xml:space="preserve"> </w:t>
+                    </w:r>
+                    <w:proofErr w:type="spellStart"/>
+                    <w:r>
+                      <w:rPr>
+                        <w:color w:val="000000" w:themeColor="text1"/>
+                        <w:sz w:val="24"/>
+                        <w:szCs w:val="24"/>
+                        <w:lang w:val="en-US"/>
+                      </w:rPr>
+                      <w:t>for</w:t>
+                    </w:r>
+                    <w:proofErr w:type="spellEnd"/>
+                    <w:r>
+                      <w:rPr>
+                        <w:color w:val="000000" w:themeColor="text1"/>
+                        <w:sz w:val="24"/>
+                        <w:szCs w:val="24"/>
+                        <w:lang w:val="en-US"/>
+                      </w:rPr>
+                      <w:t xml:space="preserve"> </w:t>
+                    </w:r>
+                    <w:proofErr w:type="spellStart"/>
+                    <w:r>
+                      <w:rPr>
+                        <w:color w:val="000000" w:themeColor="text1"/>
+                        <w:sz w:val="24"/>
+                        <w:szCs w:val="24"/>
+                        <w:lang w:val="en-US"/>
+                      </w:rPr>
+                      <w:t>the</w:t>
+                    </w:r>
+                    <w:proofErr w:type="spellEnd"/>
+                    <w:r>
+                      <w:rPr>
+                        <w:color w:val="000000" w:themeColor="text1"/>
+                        <w:sz w:val="24"/>
+                        <w:szCs w:val="24"/>
+                        <w:lang w:val="en-US"/>
+                      </w:rPr>
+                      <w:t xml:space="preserve"> </w:t>
+                    </w:r>
+                    <w:proofErr w:type="spellStart"/>
+                    <w:r>
+                      <w:rPr>
+                        <w:color w:val="000000" w:themeColor="text1"/>
+                        <w:sz w:val="24"/>
+                        <w:szCs w:val="24"/>
+                        <w:lang w:val="en-US"/>
+                      </w:rPr>
+                      <w:t>project</w:t>
+                    </w:r>
+                    <w:proofErr w:type="spellEnd"/>
+                    <w:r>
+                      <w:rPr>
+                        <w:color w:val="000000" w:themeColor="text1"/>
+                        <w:sz w:val="24"/>
+                        <w:szCs w:val="24"/>
+                        <w:lang w:val="en-US"/>
+                      </w:rPr>
+                      <w:t xml:space="preserve">, </w:t>
+                    </w:r>
+                    <w:proofErr w:type="spellStart"/>
+                    <w:r>
+                      <w:rPr>
+                        <w:color w:val="000000" w:themeColor="text1"/>
+                        <w:sz w:val="24"/>
+                        <w:szCs w:val="24"/>
+                        <w:lang w:val="en-US"/>
+                      </w:rPr>
+                      <w:t>and</w:t>
+                    </w:r>
+                    <w:proofErr w:type="spellEnd"/>
+                    <w:r>
+                      <w:rPr>
+                        <w:color w:val="000000" w:themeColor="text1"/>
+                        <w:sz w:val="24"/>
+                        <w:szCs w:val="24"/>
+                        <w:lang w:val="en-US"/>
+                      </w:rPr>
+                      <w:t xml:space="preserve"> </w:t>
+                    </w:r>
+                    <w:proofErr w:type="spellStart"/>
+                    <w:r>
+                      <w:rPr>
+                        <w:color w:val="000000" w:themeColor="text1"/>
+                        <w:sz w:val="24"/>
+                        <w:szCs w:val="24"/>
+                        <w:lang w:val="en-US"/>
+                      </w:rPr>
+                      <w:t>the</w:t>
+                    </w:r>
+                    <w:proofErr w:type="spellEnd"/>
+                    <w:r>
+                      <w:rPr>
+                        <w:color w:val="000000" w:themeColor="text1"/>
+                        <w:sz w:val="24"/>
+                        <w:szCs w:val="24"/>
+                        <w:lang w:val="en-US"/>
+                      </w:rPr>
+                      <w:t xml:space="preserve"> </w:t>
+                    </w:r>
+                    <w:proofErr w:type="spellStart"/>
+                    <w:r>
+                      <w:rPr>
+                        <w:color w:val="000000" w:themeColor="text1"/>
+                        <w:sz w:val="24"/>
+                        <w:szCs w:val="24"/>
+                        <w:lang w:val="en-US"/>
+                      </w:rPr>
+                      <w:t>testing</w:t>
+                    </w:r>
+                    <w:proofErr w:type="spellEnd"/>
+                    <w:r>
+                      <w:rPr>
+                        <w:color w:val="000000" w:themeColor="text1"/>
+                        <w:sz w:val="24"/>
+                        <w:szCs w:val="24"/>
+                        <w:lang w:val="en-US"/>
+                      </w:rPr>
+                      <w:t xml:space="preserve"> </w:t>
+                    </w:r>
+                    <w:proofErr w:type="spellStart"/>
+                    <w:r>
+                      <w:rPr>
+                        <w:color w:val="000000" w:themeColor="text1"/>
+                        <w:sz w:val="24"/>
+                        <w:szCs w:val="24"/>
+                        <w:lang w:val="en-US"/>
+                      </w:rPr>
+                      <w:t>environment</w:t>
+                    </w:r>
+                    <w:proofErr w:type="spellEnd"/>
+                    <w:r>
+                      <w:rPr>
+                        <w:color w:val="000000" w:themeColor="text1"/>
+                        <w:sz w:val="24"/>
+                        <w:szCs w:val="24"/>
+                        <w:lang w:val="en-US"/>
+                      </w:rPr>
+                      <w:t xml:space="preserve"> </w:t>
                     </w:r>
                   </w:sdtContent>
                 </w:sdt>
@@ -570,6 +1028,8 @@
               <w:rFonts w:asciiTheme="majorHAnsi" w:eastAsiaTheme="minorEastAsia" w:hAnsiTheme="majorHAnsi"/>
               <w:b/>
               <w:noProof/>
+              <w:sz w:val="24"/>
+              <w:szCs w:val="24"/>
               <w:lang w:eastAsia="ru-RU"/>
             </w:rPr>
           </w:pPr>
@@ -577,6 +1037,8 @@
             <w:rPr>
               <w:rFonts w:asciiTheme="majorHAnsi" w:hAnsiTheme="majorHAnsi"/>
               <w:b/>
+              <w:sz w:val="24"/>
+              <w:szCs w:val="24"/>
             </w:rPr>
             <w:fldChar w:fldCharType="begin"/>
           </w:r>
@@ -584,6 +1046,8 @@
             <w:rPr>
               <w:rFonts w:asciiTheme="majorHAnsi" w:hAnsiTheme="majorHAnsi"/>
               <w:b/>
+              <w:sz w:val="24"/>
+              <w:szCs w:val="24"/>
             </w:rPr>
             <w:instrText xml:space="preserve"> TOC \o "1-3" \h \z \u </w:instrText>
           </w:r>
@@ -591,16 +1055,20 @@
             <w:rPr>
               <w:rFonts w:asciiTheme="majorHAnsi" w:hAnsiTheme="majorHAnsi"/>
               <w:b/>
+              <w:sz w:val="24"/>
+              <w:szCs w:val="24"/>
             </w:rPr>
             <w:fldChar w:fldCharType="separate"/>
           </w:r>
-          <w:hyperlink w:anchor="_Toc45304864" w:history="1">
+          <w:hyperlink w:anchor="_Toc45307342" w:history="1">
             <w:r>
               <w:rPr>
                 <w:rStyle w:val="af"/>
                 <w:rFonts w:asciiTheme="majorHAnsi" w:hAnsiTheme="majorHAnsi"/>
                 <w:b/>
                 <w:noProof/>
+                <w:sz w:val="24"/>
+                <w:szCs w:val="24"/>
                 <w:shd w:val="clear" w:color="auto" w:fill="FFFFFF"/>
                 <w:lang w:val="en-US"/>
               </w:rPr>
@@ -612,6 +1080,8 @@
                 <w:b/>
                 <w:noProof/>
                 <w:webHidden/>
+                <w:sz w:val="24"/>
+                <w:szCs w:val="24"/>
               </w:rPr>
               <w:tab/>
             </w:r>
@@ -621,6 +1091,8 @@
                 <w:b/>
                 <w:noProof/>
                 <w:webHidden/>
+                <w:sz w:val="24"/>
+                <w:szCs w:val="24"/>
               </w:rPr>
               <w:fldChar w:fldCharType="begin"/>
             </w:r>
@@ -630,8 +1102,10 @@
                 <w:b/>
                 <w:noProof/>
                 <w:webHidden/>
+                <w:sz w:val="24"/>
+                <w:szCs w:val="24"/>
               </w:rPr>
-              <w:instrText xml:space="preserve"> PAGEREF _Toc45304864 \h </w:instrText>
+              <w:instrText xml:space="preserve"> PAGEREF _Toc45307342 \h </w:instrText>
             </w:r>
             <w:r>
               <w:rPr>
@@ -639,6 +1113,8 @@
                 <w:b/>
                 <w:noProof/>
                 <w:webHidden/>
+                <w:sz w:val="24"/>
+                <w:szCs w:val="24"/>
               </w:rPr>
             </w:r>
             <w:r>
@@ -647,6 +1123,8 @@
                 <w:b/>
                 <w:noProof/>
                 <w:webHidden/>
+                <w:sz w:val="24"/>
+                <w:szCs w:val="24"/>
               </w:rPr>
               <w:fldChar w:fldCharType="separate"/>
             </w:r>
@@ -656,6 +1134,8 @@
                 <w:b/>
                 <w:noProof/>
                 <w:webHidden/>
+                <w:sz w:val="24"/>
+                <w:szCs w:val="24"/>
               </w:rPr>
               <w:t>2</w:t>
             </w:r>
@@ -665,6 +1145,8 @@
                 <w:b/>
                 <w:noProof/>
                 <w:webHidden/>
+                <w:sz w:val="24"/>
+                <w:szCs w:val="24"/>
               </w:rPr>
               <w:fldChar w:fldCharType="end"/>
             </w:r>
@@ -680,16 +1162,20 @@
               <w:rFonts w:asciiTheme="majorHAnsi" w:eastAsiaTheme="minorEastAsia" w:hAnsiTheme="majorHAnsi"/>
               <w:b/>
               <w:noProof/>
+              <w:sz w:val="24"/>
+              <w:szCs w:val="24"/>
               <w:lang w:eastAsia="ru-RU"/>
             </w:rPr>
           </w:pPr>
-          <w:hyperlink w:anchor="_Toc45304865" w:history="1">
+          <w:hyperlink w:anchor="_Toc45307343" w:history="1">
             <w:r>
               <w:rPr>
                 <w:rStyle w:val="af"/>
                 <w:rFonts w:asciiTheme="majorHAnsi" w:eastAsia="Times New Roman" w:hAnsiTheme="majorHAnsi"/>
                 <w:b/>
                 <w:noProof/>
+                <w:sz w:val="24"/>
+                <w:szCs w:val="24"/>
                 <w:lang w:val="en-US" w:eastAsia="ru-RU"/>
               </w:rPr>
               <w:t>Test Scope</w:t>
@@ -700,6 +1186,8 @@
                 <w:b/>
                 <w:noProof/>
                 <w:webHidden/>
+                <w:sz w:val="24"/>
+                <w:szCs w:val="24"/>
               </w:rPr>
               <w:tab/>
             </w:r>
@@ -709,6 +1197,8 @@
                 <w:b/>
                 <w:noProof/>
                 <w:webHidden/>
+                <w:sz w:val="24"/>
+                <w:szCs w:val="24"/>
               </w:rPr>
               <w:fldChar w:fldCharType="begin"/>
             </w:r>
@@ -718,8 +1208,10 @@
                 <w:b/>
                 <w:noProof/>
                 <w:webHidden/>
+                <w:sz w:val="24"/>
+                <w:szCs w:val="24"/>
               </w:rPr>
-              <w:instrText xml:space="preserve"> PAGEREF _Toc45304865 \h </w:instrText>
+              <w:instrText xml:space="preserve"> PAGEREF _Toc45307343 \h </w:instrText>
             </w:r>
             <w:r>
               <w:rPr>
@@ -727,6 +1219,8 @@
                 <w:b/>
                 <w:noProof/>
                 <w:webHidden/>
+                <w:sz w:val="24"/>
+                <w:szCs w:val="24"/>
               </w:rPr>
             </w:r>
             <w:r>
@@ -735,6 +1229,8 @@
                 <w:b/>
                 <w:noProof/>
                 <w:webHidden/>
+                <w:sz w:val="24"/>
+                <w:szCs w:val="24"/>
               </w:rPr>
               <w:fldChar w:fldCharType="separate"/>
             </w:r>
@@ -744,6 +1240,8 @@
                 <w:b/>
                 <w:noProof/>
                 <w:webHidden/>
+                <w:sz w:val="24"/>
+                <w:szCs w:val="24"/>
               </w:rPr>
               <w:t>2</w:t>
             </w:r>
@@ -753,6 +1251,8 @@
                 <w:b/>
                 <w:noProof/>
                 <w:webHidden/>
+                <w:sz w:val="24"/>
+                <w:szCs w:val="24"/>
               </w:rPr>
               <w:fldChar w:fldCharType="end"/>
             </w:r>
@@ -768,89 +1268,23 @@
               <w:rFonts w:asciiTheme="majorHAnsi" w:eastAsiaTheme="minorEastAsia" w:hAnsiTheme="majorHAnsi"/>
               <w:b/>
               <w:noProof/>
+              <w:sz w:val="24"/>
+              <w:szCs w:val="24"/>
               <w:lang w:eastAsia="ru-RU"/>
             </w:rPr>
           </w:pPr>
-          <w:hyperlink w:anchor="_Toc45304866" w:history="1">
+          <w:hyperlink w:anchor="_Toc45307344" w:history="1">
             <w:r>
               <w:rPr>
                 <w:rStyle w:val="af"/>
                 <w:rFonts w:asciiTheme="majorHAnsi" w:eastAsia="Times New Roman" w:hAnsiTheme="majorHAnsi"/>
                 <w:b/>
                 <w:noProof/>
+                <w:sz w:val="24"/>
+                <w:szCs w:val="24"/>
                 <w:lang w:val="en-US" w:eastAsia="ru-RU"/>
               </w:rPr>
-              <w:t>FAT </w:t>
-            </w:r>
-            <w:r>
-              <w:rPr>
-                <w:rStyle w:val="af"/>
-                <w:rFonts w:asciiTheme="majorHAnsi" w:eastAsia="Times New Roman" w:hAnsiTheme="majorHAnsi"/>
-                <w:b/>
-                <w:noProof/>
-                <w:lang w:eastAsia="ru-RU"/>
-              </w:rPr>
-              <w:t>(</w:t>
-            </w:r>
-            <w:r>
-              <w:rPr>
-                <w:rStyle w:val="af"/>
-                <w:rFonts w:asciiTheme="majorHAnsi" w:eastAsia="Times New Roman" w:hAnsiTheme="majorHAnsi"/>
-                <w:b/>
-                <w:noProof/>
-                <w:lang w:val="en-US" w:eastAsia="ru-RU"/>
-              </w:rPr>
-              <w:t>Functional</w:t>
-            </w:r>
-            <w:r>
-              <w:rPr>
-                <w:rStyle w:val="af"/>
-                <w:rFonts w:asciiTheme="majorHAnsi" w:eastAsia="Times New Roman" w:hAnsiTheme="majorHAnsi"/>
-                <w:b/>
-                <w:noProof/>
-                <w:lang w:eastAsia="ru-RU"/>
-              </w:rPr>
-              <w:t xml:space="preserve"> </w:t>
-            </w:r>
-            <w:r>
-              <w:rPr>
-                <w:rStyle w:val="af"/>
-                <w:rFonts w:asciiTheme="majorHAnsi" w:eastAsia="Times New Roman" w:hAnsiTheme="majorHAnsi"/>
-                <w:b/>
-                <w:noProof/>
-                <w:lang w:val="en-US" w:eastAsia="ru-RU"/>
-              </w:rPr>
-              <w:t>Acceptance</w:t>
-            </w:r>
-            <w:r>
-              <w:rPr>
-                <w:rStyle w:val="af"/>
-                <w:rFonts w:asciiTheme="majorHAnsi" w:eastAsia="Times New Roman" w:hAnsiTheme="majorHAnsi"/>
-                <w:b/>
-                <w:noProof/>
-                <w:lang w:eastAsia="ru-RU"/>
-              </w:rPr>
-              <w:t xml:space="preserve"> </w:t>
-            </w:r>
-            <w:r>
-              <w:rPr>
-                <w:rStyle w:val="af"/>
-                <w:rFonts w:asciiTheme="majorHAnsi" w:eastAsia="Times New Roman" w:hAnsiTheme="majorHAnsi"/>
-                <w:b/>
-                <w:noProof/>
-                <w:lang w:val="en-US" w:eastAsia="ru-RU"/>
-              </w:rPr>
-              <w:t>Test</w:t>
-            </w:r>
-            <w:r>
-              <w:rPr>
-                <w:rStyle w:val="af"/>
-                <w:rFonts w:asciiTheme="majorHAnsi" w:eastAsia="Times New Roman" w:hAnsiTheme="majorHAnsi"/>
-                <w:b/>
-                <w:noProof/>
-                <w:lang w:eastAsia="ru-RU"/>
-              </w:rPr>
-              <w:t>)</w:t>
+              <w:t>FAT (Functional Acceptance Test)</w:t>
             </w:r>
             <w:r>
               <w:rPr>
@@ -858,6 +1292,8 @@
                 <w:b/>
                 <w:noProof/>
                 <w:webHidden/>
+                <w:sz w:val="24"/>
+                <w:szCs w:val="24"/>
               </w:rPr>
               <w:tab/>
             </w:r>
@@ -867,6 +1303,8 @@
                 <w:b/>
                 <w:noProof/>
                 <w:webHidden/>
+                <w:sz w:val="24"/>
+                <w:szCs w:val="24"/>
               </w:rPr>
               <w:fldChar w:fldCharType="begin"/>
             </w:r>
@@ -876,8 +1314,10 @@
                 <w:b/>
                 <w:noProof/>
                 <w:webHidden/>
+                <w:sz w:val="24"/>
+                <w:szCs w:val="24"/>
               </w:rPr>
-              <w:instrText xml:space="preserve"> PAGEREF _Toc45304866 \h </w:instrText>
+              <w:instrText xml:space="preserve"> PAGEREF _Toc45307344 \h </w:instrText>
             </w:r>
             <w:r>
               <w:rPr>
@@ -885,6 +1325,8 @@
                 <w:b/>
                 <w:noProof/>
                 <w:webHidden/>
+                <w:sz w:val="24"/>
+                <w:szCs w:val="24"/>
               </w:rPr>
             </w:r>
             <w:r>
@@ -893,6 +1335,8 @@
                 <w:b/>
                 <w:noProof/>
                 <w:webHidden/>
+                <w:sz w:val="24"/>
+                <w:szCs w:val="24"/>
               </w:rPr>
               <w:fldChar w:fldCharType="separate"/>
             </w:r>
@@ -902,6 +1346,8 @@
                 <w:b/>
                 <w:noProof/>
                 <w:webHidden/>
+                <w:sz w:val="24"/>
+                <w:szCs w:val="24"/>
               </w:rPr>
               <w:t>2</w:t>
             </w:r>
@@ -911,6 +1357,8 @@
                 <w:b/>
                 <w:noProof/>
                 <w:webHidden/>
+                <w:sz w:val="24"/>
+                <w:szCs w:val="24"/>
               </w:rPr>
               <w:fldChar w:fldCharType="end"/>
             </w:r>
@@ -926,16 +1374,20 @@
               <w:rFonts w:asciiTheme="majorHAnsi" w:eastAsiaTheme="minorEastAsia" w:hAnsiTheme="majorHAnsi"/>
               <w:b/>
               <w:noProof/>
+              <w:sz w:val="24"/>
+              <w:szCs w:val="24"/>
               <w:lang w:eastAsia="ru-RU"/>
             </w:rPr>
           </w:pPr>
-          <w:hyperlink w:anchor="_Toc45304867" w:history="1">
+          <w:hyperlink w:anchor="_Toc45307345" w:history="1">
             <w:r>
               <w:rPr>
                 <w:rStyle w:val="af"/>
                 <w:rFonts w:asciiTheme="majorHAnsi" w:eastAsia="Times New Roman" w:hAnsiTheme="majorHAnsi"/>
                 <w:b/>
                 <w:noProof/>
+                <w:sz w:val="24"/>
+                <w:szCs w:val="24"/>
                 <w:lang w:val="en-US" w:eastAsia="ru-RU"/>
               </w:rPr>
               <w:t>UAT (User Acceptance Testing)</w:t>
@@ -946,6 +1398,8 @@
                 <w:b/>
                 <w:noProof/>
                 <w:webHidden/>
+                <w:sz w:val="24"/>
+                <w:szCs w:val="24"/>
               </w:rPr>
               <w:tab/>
             </w:r>
@@ -955,6 +1409,8 @@
                 <w:b/>
                 <w:noProof/>
                 <w:webHidden/>
+                <w:sz w:val="24"/>
+                <w:szCs w:val="24"/>
               </w:rPr>
               <w:fldChar w:fldCharType="begin"/>
             </w:r>
@@ -964,8 +1420,10 @@
                 <w:b/>
                 <w:noProof/>
                 <w:webHidden/>
+                <w:sz w:val="24"/>
+                <w:szCs w:val="24"/>
               </w:rPr>
-              <w:instrText xml:space="preserve"> PAGEREF _Toc45304867 \h </w:instrText>
+              <w:instrText xml:space="preserve"> PAGEREF _Toc45307345 \h </w:instrText>
             </w:r>
             <w:r>
               <w:rPr>
@@ -973,6 +1431,8 @@
                 <w:b/>
                 <w:noProof/>
                 <w:webHidden/>
+                <w:sz w:val="24"/>
+                <w:szCs w:val="24"/>
               </w:rPr>
             </w:r>
             <w:r>
@@ -981,6 +1441,8 @@
                 <w:b/>
                 <w:noProof/>
                 <w:webHidden/>
+                <w:sz w:val="24"/>
+                <w:szCs w:val="24"/>
               </w:rPr>
               <w:fldChar w:fldCharType="separate"/>
             </w:r>
@@ -990,6 +1452,8 @@
                 <w:b/>
                 <w:noProof/>
                 <w:webHidden/>
+                <w:sz w:val="24"/>
+                <w:szCs w:val="24"/>
               </w:rPr>
               <w:t>3</w:t>
             </w:r>
@@ -999,6 +1463,8 @@
                 <w:b/>
                 <w:noProof/>
                 <w:webHidden/>
+                <w:sz w:val="24"/>
+                <w:szCs w:val="24"/>
               </w:rPr>
               <w:fldChar w:fldCharType="end"/>
             </w:r>
@@ -1014,16 +1480,20 @@
               <w:rFonts w:asciiTheme="majorHAnsi" w:eastAsiaTheme="minorEastAsia" w:hAnsiTheme="majorHAnsi"/>
               <w:b/>
               <w:noProof/>
+              <w:sz w:val="24"/>
+              <w:szCs w:val="24"/>
               <w:lang w:eastAsia="ru-RU"/>
             </w:rPr>
           </w:pPr>
-          <w:hyperlink w:anchor="_Toc45304868" w:history="1">
+          <w:hyperlink w:anchor="_Toc45307346" w:history="1">
             <w:r>
               <w:rPr>
                 <w:rStyle w:val="af"/>
                 <w:rFonts w:asciiTheme="majorHAnsi" w:eastAsia="Times New Roman" w:hAnsiTheme="majorHAnsi"/>
                 <w:b/>
                 <w:noProof/>
+                <w:sz w:val="24"/>
+                <w:szCs w:val="24"/>
                 <w:lang w:eastAsia="ru-RU"/>
               </w:rPr>
               <w:t>Test Suite Lifecycle</w:t>
@@ -1034,6 +1504,8 @@
                 <w:b/>
                 <w:noProof/>
                 <w:webHidden/>
+                <w:sz w:val="24"/>
+                <w:szCs w:val="24"/>
               </w:rPr>
               <w:tab/>
             </w:r>
@@ -1043,6 +1515,8 @@
                 <w:b/>
                 <w:noProof/>
                 <w:webHidden/>
+                <w:sz w:val="24"/>
+                <w:szCs w:val="24"/>
               </w:rPr>
               <w:fldChar w:fldCharType="begin"/>
             </w:r>
@@ -1052,8 +1526,10 @@
                 <w:b/>
                 <w:noProof/>
                 <w:webHidden/>
+                <w:sz w:val="24"/>
+                <w:szCs w:val="24"/>
               </w:rPr>
-              <w:instrText xml:space="preserve"> PAGEREF _Toc45304868 \h </w:instrText>
+              <w:instrText xml:space="preserve"> PAGEREF _Toc45307346 \h </w:instrText>
             </w:r>
             <w:r>
               <w:rPr>
@@ -1061,6 +1537,8 @@
                 <w:b/>
                 <w:noProof/>
                 <w:webHidden/>
+                <w:sz w:val="24"/>
+                <w:szCs w:val="24"/>
               </w:rPr>
             </w:r>
             <w:r>
@@ -1069,6 +1547,8 @@
                 <w:b/>
                 <w:noProof/>
                 <w:webHidden/>
+                <w:sz w:val="24"/>
+                <w:szCs w:val="24"/>
               </w:rPr>
               <w:fldChar w:fldCharType="separate"/>
             </w:r>
@@ -1078,6 +1558,8 @@
                 <w:b/>
                 <w:noProof/>
                 <w:webHidden/>
+                <w:sz w:val="24"/>
+                <w:szCs w:val="24"/>
               </w:rPr>
               <w:t>3</w:t>
             </w:r>
@@ -1087,6 +1569,8 @@
                 <w:b/>
                 <w:noProof/>
                 <w:webHidden/>
+                <w:sz w:val="24"/>
+                <w:szCs w:val="24"/>
               </w:rPr>
               <w:fldChar w:fldCharType="end"/>
             </w:r>
@@ -1102,16 +1586,20 @@
               <w:rFonts w:asciiTheme="majorHAnsi" w:eastAsiaTheme="minorEastAsia" w:hAnsiTheme="majorHAnsi"/>
               <w:b/>
               <w:noProof/>
+              <w:sz w:val="24"/>
+              <w:szCs w:val="24"/>
               <w:lang w:eastAsia="ru-RU"/>
             </w:rPr>
           </w:pPr>
-          <w:hyperlink w:anchor="_Toc45304869" w:history="1">
+          <w:hyperlink w:anchor="_Toc45307347" w:history="1">
             <w:r>
               <w:rPr>
                 <w:rStyle w:val="af"/>
                 <w:rFonts w:asciiTheme="majorHAnsi" w:eastAsia="Times New Roman" w:hAnsiTheme="majorHAnsi"/>
                 <w:b/>
                 <w:noProof/>
+                <w:sz w:val="24"/>
+                <w:szCs w:val="24"/>
                 <w:lang w:val="en-US" w:eastAsia="ru-RU"/>
               </w:rPr>
               <w:t>Test Tracking and Reporting</w:t>
@@ -1122,6 +1610,8 @@
                 <w:b/>
                 <w:noProof/>
                 <w:webHidden/>
+                <w:sz w:val="24"/>
+                <w:szCs w:val="24"/>
               </w:rPr>
               <w:tab/>
             </w:r>
@@ -1131,6 +1621,8 @@
                 <w:b/>
                 <w:noProof/>
                 <w:webHidden/>
+                <w:sz w:val="24"/>
+                <w:szCs w:val="24"/>
               </w:rPr>
               <w:fldChar w:fldCharType="begin"/>
             </w:r>
@@ -1140,8 +1632,10 @@
                 <w:b/>
                 <w:noProof/>
                 <w:webHidden/>
+                <w:sz w:val="24"/>
+                <w:szCs w:val="24"/>
               </w:rPr>
-              <w:instrText xml:space="preserve"> PAGEREF _Toc45304869 \h </w:instrText>
+              <w:instrText xml:space="preserve"> PAGEREF _Toc45307347 \h </w:instrText>
             </w:r>
             <w:r>
               <w:rPr>
@@ -1149,6 +1643,8 @@
                 <w:b/>
                 <w:noProof/>
                 <w:webHidden/>
+                <w:sz w:val="24"/>
+                <w:szCs w:val="24"/>
               </w:rPr>
             </w:r>
             <w:r>
@@ -1157,6 +1653,8 @@
                 <w:b/>
                 <w:noProof/>
                 <w:webHidden/>
+                <w:sz w:val="24"/>
+                <w:szCs w:val="24"/>
               </w:rPr>
               <w:fldChar w:fldCharType="separate"/>
             </w:r>
@@ -1166,6 +1664,8 @@
                 <w:b/>
                 <w:noProof/>
                 <w:webHidden/>
+                <w:sz w:val="24"/>
+                <w:szCs w:val="24"/>
               </w:rPr>
               <w:t>3</w:t>
             </w:r>
@@ -1175,6 +1675,162 @@
                 <w:b/>
                 <w:noProof/>
                 <w:webHidden/>
+                <w:sz w:val="24"/>
+                <w:szCs w:val="24"/>
+              </w:rPr>
+              <w:fldChar w:fldCharType="end"/>
+            </w:r>
+          </w:hyperlink>
+        </w:p>
+        <w:p>
+          <w:pPr>
+            <w:pStyle w:val="11"/>
+            <w:tabs>
+              <w:tab w:val="right" w:leader="dot" w:pos="9345"/>
+            </w:tabs>
+            <w:rPr>
+              <w:rFonts w:asciiTheme="majorHAnsi" w:eastAsiaTheme="minorEastAsia" w:hAnsiTheme="majorHAnsi"/>
+              <w:b/>
+              <w:noProof/>
+              <w:sz w:val="24"/>
+              <w:szCs w:val="24"/>
+              <w:lang w:eastAsia="ru-RU"/>
+            </w:rPr>
+          </w:pPr>
+          <w:hyperlink w:anchor="_Toc45307348" w:history="1">
+            <w:r>
+              <w:rPr>
+                <w:rStyle w:val="af"/>
+                <w:rFonts w:asciiTheme="majorHAnsi" w:eastAsia="Times New Roman" w:hAnsiTheme="majorHAnsi"/>
+                <w:b/>
+                <w:noProof/>
+                <w:sz w:val="24"/>
+                <w:szCs w:val="24"/>
+                <w:lang w:val="en-US" w:eastAsia="ru-RU"/>
+              </w:rPr>
+              <w:t>Defect</w:t>
+            </w:r>
+            <w:r>
+              <w:rPr>
+                <w:rStyle w:val="af"/>
+                <w:rFonts w:asciiTheme="majorHAnsi" w:eastAsia="Times New Roman" w:hAnsiTheme="majorHAnsi"/>
+                <w:b/>
+                <w:noProof/>
+                <w:sz w:val="24"/>
+                <w:szCs w:val="24"/>
+                <w:lang w:eastAsia="ru-RU"/>
+              </w:rPr>
+              <w:t xml:space="preserve"> </w:t>
+            </w:r>
+            <w:r>
+              <w:rPr>
+                <w:rStyle w:val="af"/>
+                <w:rFonts w:asciiTheme="majorHAnsi" w:eastAsia="Times New Roman" w:hAnsiTheme="majorHAnsi"/>
+                <w:b/>
+                <w:noProof/>
+                <w:sz w:val="24"/>
+                <w:szCs w:val="24"/>
+                <w:lang w:val="en-US" w:eastAsia="ru-RU"/>
+              </w:rPr>
+              <w:t>Priority</w:t>
+            </w:r>
+            <w:r>
+              <w:rPr>
+                <w:rStyle w:val="af"/>
+                <w:rFonts w:asciiTheme="majorHAnsi" w:eastAsia="Times New Roman" w:hAnsiTheme="majorHAnsi"/>
+                <w:b/>
+                <w:noProof/>
+                <w:sz w:val="24"/>
+                <w:szCs w:val="24"/>
+                <w:lang w:eastAsia="ru-RU"/>
+              </w:rPr>
+              <w:t xml:space="preserve"> </w:t>
+            </w:r>
+            <w:r>
+              <w:rPr>
+                <w:rStyle w:val="af"/>
+                <w:rFonts w:asciiTheme="majorHAnsi" w:eastAsia="Times New Roman" w:hAnsiTheme="majorHAnsi"/>
+                <w:b/>
+                <w:noProof/>
+                <w:sz w:val="24"/>
+                <w:szCs w:val="24"/>
+                <w:lang w:val="en-US" w:eastAsia="ru-RU"/>
+              </w:rPr>
+              <w:t>Definition</w:t>
+            </w:r>
+            <w:r>
+              <w:rPr>
+                <w:rFonts w:asciiTheme="majorHAnsi" w:hAnsiTheme="majorHAnsi"/>
+                <w:b/>
+                <w:noProof/>
+                <w:webHidden/>
+                <w:sz w:val="24"/>
+                <w:szCs w:val="24"/>
+              </w:rPr>
+              <w:tab/>
+            </w:r>
+            <w:r>
+              <w:rPr>
+                <w:rFonts w:asciiTheme="majorHAnsi" w:hAnsiTheme="majorHAnsi"/>
+                <w:b/>
+                <w:noProof/>
+                <w:webHidden/>
+                <w:sz w:val="24"/>
+                <w:szCs w:val="24"/>
+              </w:rPr>
+              <w:fldChar w:fldCharType="begin"/>
+            </w:r>
+            <w:r>
+              <w:rPr>
+                <w:rFonts w:asciiTheme="majorHAnsi" w:hAnsiTheme="majorHAnsi"/>
+                <w:b/>
+                <w:noProof/>
+                <w:webHidden/>
+                <w:sz w:val="24"/>
+                <w:szCs w:val="24"/>
+              </w:rPr>
+              <w:instrText xml:space="preserve"> PAGEREF _Toc45307348 \h </w:instrText>
+            </w:r>
+            <w:r>
+              <w:rPr>
+                <w:rFonts w:asciiTheme="majorHAnsi" w:hAnsiTheme="majorHAnsi"/>
+                <w:b/>
+                <w:noProof/>
+                <w:webHidden/>
+                <w:sz w:val="24"/>
+                <w:szCs w:val="24"/>
+              </w:rPr>
+            </w:r>
+            <w:r>
+              <w:rPr>
+                <w:rFonts w:asciiTheme="majorHAnsi" w:hAnsiTheme="majorHAnsi"/>
+                <w:b/>
+                <w:noProof/>
+                <w:webHidden/>
+                <w:sz w:val="24"/>
+                <w:szCs w:val="24"/>
+              </w:rPr>
+              <w:fldChar w:fldCharType="separate"/>
+            </w:r>
+            <w:r>
+              <w:rPr>
+                <w:rFonts w:asciiTheme="majorHAnsi" w:hAnsiTheme="majorHAnsi"/>
+                <w:b/>
+                <w:noProof/>
+                <w:webHidden/>
+                <w:sz w:val="24"/>
+                <w:szCs w:val="24"/>
+              </w:rPr>
+              <w:t>3</w:t>
+            </w:r>
+            <w:r>
+              <w:rPr>
+                <w:rFonts w:asciiTheme="majorHAnsi" w:hAnsiTheme="majorHAnsi"/>
+                <w:b/>
+                <w:noProof/>
+                <w:webHidden/>
+                <w:sz w:val="24"/>
+                <w:szCs w:val="24"/>
               </w:rPr>
               <w:fldChar w:fldCharType="end"/>
             </w:r>
@@ -1186,6 +1842,8 @@
               <w:rFonts w:asciiTheme="majorHAnsi" w:hAnsiTheme="majorHAnsi"/>
               <w:b/>
               <w:bCs/>
+              <w:sz w:val="24"/>
+              <w:szCs w:val="24"/>
             </w:rPr>
             <w:fldChar w:fldCharType="end"/>
           </w:r>
@@ -1228,7 +1886,7 @@
         </w:rPr>
       </w:pPr>
       <w:bookmarkStart w:id="1" w:name="_Toc45304832"/>
-      <w:bookmarkStart w:id="2" w:name="_Toc45304864"/>
+      <w:bookmarkStart w:id="2" w:name="_Toc45307342"/>
       <w:r>
         <w:rPr>
           <w:shd w:val="clear" w:color="auto" w:fill="FFFFFF"/>
@@ -1296,7 +1954,31 @@
           <w:shd w:val="clear" w:color="auto" w:fill="FFFFFF"/>
           <w:lang w:val="en-US"/>
         </w:rPr>
-        <w:t>Project duration is  Jun. 29,2020 – Jul. 27,2020.</w:t>
+        <w:t xml:space="preserve">Project duration </w:t>
+      </w:r>
+      <w:proofErr w:type="gramStart"/>
+      <w:r>
+        <w:rPr>
+          <w:rFonts w:ascii="Times New Roman" w:hAnsi="Times New Roman" w:cs="Times New Roman"/>
+          <w:color w:val="000000"/>
+          <w:sz w:val="24"/>
+          <w:szCs w:val="24"/>
+          <w:shd w:val="clear" w:color="auto" w:fill="FFFFFF"/>
+          <w:lang w:val="en-US"/>
+        </w:rPr>
+        <w:t>is  Jun</w:t>
+      </w:r>
+      <w:proofErr w:type="gramEnd"/>
+      <w:r>
+        <w:rPr>
+          <w:rFonts w:ascii="Times New Roman" w:hAnsi="Times New Roman" w:cs="Times New Roman"/>
+          <w:color w:val="000000"/>
+          <w:sz w:val="24"/>
+          <w:szCs w:val="24"/>
+          <w:shd w:val="clear" w:color="auto" w:fill="FFFFFF"/>
+          <w:lang w:val="en-US"/>
+        </w:rPr>
+        <w:t>. 29,2020 – Jul. 27,2020.</w:t>
       </w:r>
     </w:p>
     <w:p>
@@ -1308,7 +1990,7 @@
         </w:rPr>
       </w:pPr>
       <w:bookmarkStart w:id="3" w:name="_Toc45304833"/>
-      <w:bookmarkStart w:id="4" w:name="_Toc45304865"/>
+      <w:bookmarkStart w:id="4" w:name="_Toc45307343"/>
       <w:r>
         <w:rPr>
           <w:rFonts w:eastAsia="Times New Roman"/>
@@ -1373,6 +2055,7 @@
           <w:lang w:val="en-US"/>
         </w:rPr>
       </w:pPr>
+      <w:proofErr w:type="gramStart"/>
       <w:r>
         <w:rPr>
           <w:rFonts w:ascii="Times New Roman" w:hAnsi="Times New Roman" w:cs="Times New Roman"/>
@@ -1382,6 +2065,7 @@
         </w:rPr>
         <w:t>2 easy navigation</w:t>
       </w:r>
+      <w:proofErr w:type="gramEnd"/>
     </w:p>
     <w:p>
       <w:pPr>
@@ -1401,7 +2085,27 @@
           <w:szCs w:val="24"/>
           <w:lang w:val="en-US"/>
         </w:rPr>
-        <w:t>3 demonstration of languages</w:t>
+        <w:t xml:space="preserve">3 </w:t>
+      </w:r>
+      <w:proofErr w:type="gramStart"/>
+      <w:r>
+        <w:rPr>
+          <w:rFonts w:ascii="Times New Roman" w:hAnsi="Times New Roman" w:cs="Times New Roman"/>
+          <w:sz w:val="24"/>
+          <w:szCs w:val="24"/>
+          <w:lang w:val="en-US"/>
+        </w:rPr>
+        <w:t>demonstration</w:t>
+      </w:r>
+      <w:proofErr w:type="gramEnd"/>
+      <w:r>
+        <w:rPr>
+          <w:rFonts w:ascii="Times New Roman" w:hAnsi="Times New Roman" w:cs="Times New Roman"/>
+          <w:sz w:val="24"/>
+          <w:szCs w:val="24"/>
+          <w:lang w:val="en-US"/>
+        </w:rPr>
+        <w:t xml:space="preserve"> of languages</w:t>
       </w:r>
     </w:p>
     <w:p>
@@ -1453,14 +2157,25 @@
         </w:rPr>
         <w:t>а</w:t>
       </w:r>
-      <w:r>
-        <w:rPr>
-          <w:rFonts w:ascii="Times New Roman" w:hAnsi="Times New Roman" w:cs="Times New Roman"/>
-          <w:sz w:val="24"/>
-          <w:szCs w:val="24"/>
-          <w:lang w:val="en-US"/>
-        </w:rPr>
-        <w:t>vailability of courses, in the drop-down menu courses categories and filtering and sorting by price</w:t>
+      <w:proofErr w:type="spellStart"/>
+      <w:r>
+        <w:rPr>
+          <w:rFonts w:ascii="Times New Roman" w:hAnsi="Times New Roman" w:cs="Times New Roman"/>
+          <w:sz w:val="24"/>
+          <w:szCs w:val="24"/>
+          <w:lang w:val="en-US"/>
+        </w:rPr>
+        <w:t>vailability</w:t>
+      </w:r>
+      <w:proofErr w:type="spellEnd"/>
+      <w:r>
+        <w:rPr>
+          <w:rFonts w:ascii="Times New Roman" w:hAnsi="Times New Roman" w:cs="Times New Roman"/>
+          <w:sz w:val="24"/>
+          <w:szCs w:val="24"/>
+          <w:lang w:val="en-US"/>
+        </w:rPr>
+        <w:t xml:space="preserve"> of courses, in the drop-down menu courses categories and filtering and sorting by price</w:t>
       </w:r>
     </w:p>
     <w:p>
@@ -1533,6 +2248,7 @@
           <w:lang w:val="en-US"/>
         </w:rPr>
       </w:pPr>
+      <w:proofErr w:type="gramStart"/>
       <w:r>
         <w:rPr>
           <w:rFonts w:ascii="Times New Roman" w:hAnsi="Times New Roman" w:cs="Times New Roman"/>
@@ -1542,6 +2258,7 @@
         </w:rPr>
         <w:t>8 availability of teachers (viewing CV)</w:t>
       </w:r>
+      <w:proofErr w:type="gramEnd"/>
     </w:p>
     <w:p>
       <w:pPr>
@@ -1582,8 +2299,19 @@
           <w:szCs w:val="24"/>
           <w:lang w:val="en-US"/>
         </w:rPr>
-        <w:t>10 personal account</w:t>
-      </w:r>
+        <w:t xml:space="preserve">10 personal </w:t>
+      </w:r>
+      <w:proofErr w:type="gramStart"/>
+      <w:r>
+        <w:rPr>
+          <w:rFonts w:ascii="Times New Roman" w:hAnsi="Times New Roman" w:cs="Times New Roman"/>
+          <w:sz w:val="24"/>
+          <w:szCs w:val="24"/>
+          <w:lang w:val="en-US"/>
+        </w:rPr>
+        <w:t>account</w:t>
+      </w:r>
+      <w:proofErr w:type="gramEnd"/>
     </w:p>
     <w:p>
       <w:pPr>
@@ -1603,7 +2331,47 @@
           <w:szCs w:val="24"/>
           <w:lang w:val="en-US"/>
         </w:rPr>
-        <w:t>11 registration by sms confirmation</w:t>
+        <w:t xml:space="preserve">11 </w:t>
+      </w:r>
+      <w:proofErr w:type="gramStart"/>
+      <w:r>
+        <w:rPr>
+          <w:rFonts w:ascii="Times New Roman" w:hAnsi="Times New Roman" w:cs="Times New Roman"/>
+          <w:sz w:val="24"/>
+          <w:szCs w:val="24"/>
+          <w:lang w:val="en-US"/>
+        </w:rPr>
+        <w:t>registration</w:t>
+      </w:r>
+      <w:proofErr w:type="gramEnd"/>
+      <w:r>
+        <w:rPr>
+          <w:rFonts w:ascii="Times New Roman" w:hAnsi="Times New Roman" w:cs="Times New Roman"/>
+          <w:sz w:val="24"/>
+          <w:szCs w:val="24"/>
+          <w:lang w:val="en-US"/>
+        </w:rPr>
+        <w:t xml:space="preserve"> by </w:t>
+      </w:r>
+      <w:proofErr w:type="spellStart"/>
+      <w:r>
+        <w:rPr>
+          <w:rFonts w:ascii="Times New Roman" w:hAnsi="Times New Roman" w:cs="Times New Roman"/>
+          <w:sz w:val="24"/>
+          <w:szCs w:val="24"/>
+          <w:lang w:val="en-US"/>
+        </w:rPr>
+        <w:t>sms</w:t>
+      </w:r>
+      <w:proofErr w:type="spellEnd"/>
+      <w:r>
+        <w:rPr>
+          <w:rFonts w:ascii="Times New Roman" w:hAnsi="Times New Roman" w:cs="Times New Roman"/>
+          <w:sz w:val="24"/>
+          <w:szCs w:val="24"/>
+          <w:lang w:val="en-US"/>
+        </w:rPr>
+        <w:t xml:space="preserve"> confirmation</w:t>
       </w:r>
     </w:p>
     <w:p>
@@ -1638,6 +2406,7 @@
           <w:lang w:val="en-US"/>
         </w:rPr>
       </w:pPr>
+      <w:proofErr w:type="gramStart"/>
       <w:r>
         <w:rPr>
           <w:rFonts w:ascii="Times New Roman" w:hAnsi="Times New Roman" w:cs="Times New Roman"/>
@@ -1647,6 +2416,7 @@
         </w:rPr>
         <w:t>13 ability to choose courses for teachers</w:t>
       </w:r>
+      <w:proofErr w:type="gramEnd"/>
     </w:p>
     <w:p>
       <w:pPr>
@@ -1687,8 +2457,19 @@
           <w:szCs w:val="24"/>
           <w:lang w:val="en-US"/>
         </w:rPr>
-        <w:t>15 message</w:t>
-      </w:r>
+        <w:t xml:space="preserve">15 </w:t>
+      </w:r>
+      <w:proofErr w:type="gramStart"/>
+      <w:r>
+        <w:rPr>
+          <w:rFonts w:ascii="Times New Roman" w:hAnsi="Times New Roman" w:cs="Times New Roman"/>
+          <w:sz w:val="24"/>
+          <w:szCs w:val="24"/>
+          <w:lang w:val="en-US"/>
+        </w:rPr>
+        <w:t>message</w:t>
+      </w:r>
+      <w:proofErr w:type="gramEnd"/>
     </w:p>
     <w:p>
       <w:pPr>
@@ -1795,7 +2576,7 @@
         </w:rPr>
       </w:pPr>
       <w:bookmarkStart w:id="5" w:name="_Toc45304834"/>
-      <w:bookmarkStart w:id="6" w:name="_Toc45304866"/>
+      <w:bookmarkStart w:id="6" w:name="_Toc45307344"/>
       <w:r>
         <w:rPr>
           <w:rFonts w:eastAsia="Times New Roman"/>
@@ -2137,7 +2918,7 @@
         </w:rPr>
       </w:pPr>
       <w:bookmarkStart w:id="7" w:name="_Toc45304835"/>
-      <w:bookmarkStart w:id="8" w:name="_Toc45304867"/>
+      <w:bookmarkStart w:id="8" w:name="_Toc45307345"/>
       <w:r>
         <w:rPr>
           <w:rFonts w:eastAsia="Times New Roman"/>
@@ -2181,16 +2962,37 @@
           <w:szCs w:val="24"/>
           <w:lang w:val="en-US"/>
         </w:rPr>
-        <w:t>User Acceptance Testing</w:t>
-      </w:r>
-      <w:r>
-        <w:rPr>
-          <w:rFonts w:ascii="Times New Roman" w:hAnsi="Times New Roman" w:cs="Times New Roman"/>
-          <w:sz w:val="24"/>
-          <w:szCs w:val="24"/>
-          <w:lang w:val="en-US"/>
-        </w:rPr>
-        <w:t xml:space="preserve">  is a type of testing performed by the end user or the client to verify/accept the software system before moving the software application to the production environment.</w:t>
+        <w:t xml:space="preserve">User Acceptance </w:t>
+      </w:r>
+      <w:proofErr w:type="gramStart"/>
+      <w:r>
+        <w:rPr>
+          <w:rFonts w:ascii="Times New Roman" w:hAnsi="Times New Roman" w:cs="Times New Roman"/>
+          <w:b/>
+          <w:sz w:val="24"/>
+          <w:szCs w:val="24"/>
+          <w:lang w:val="en-US"/>
+        </w:rPr>
+        <w:t>Testing</w:t>
+      </w:r>
+      <w:r>
+        <w:rPr>
+          <w:rFonts w:ascii="Times New Roman" w:hAnsi="Times New Roman" w:cs="Times New Roman"/>
+          <w:sz w:val="24"/>
+          <w:szCs w:val="24"/>
+          <w:lang w:val="en-US"/>
+        </w:rPr>
+        <w:t xml:space="preserve">  is</w:t>
+      </w:r>
+      <w:proofErr w:type="gramEnd"/>
+      <w:r>
+        <w:rPr>
+          <w:rFonts w:ascii="Times New Roman" w:hAnsi="Times New Roman" w:cs="Times New Roman"/>
+          <w:sz w:val="24"/>
+          <w:szCs w:val="24"/>
+          <w:lang w:val="en-US"/>
+        </w:rPr>
+        <w:t xml:space="preserve"> a type of testing performed by the end user or the client to verify/accept the software system before moving the software application to the production environment.</w:t>
       </w:r>
     </w:p>
     <w:p>
@@ -2318,16 +3120,50 @@
         </w:rPr>
       </w:pPr>
       <w:bookmarkStart w:id="9" w:name="_Toc45304836"/>
-      <w:bookmarkStart w:id="10" w:name="_Toc45304868"/>
+      <w:bookmarkStart w:id="10" w:name="_Toc45307346"/>
+      <w:proofErr w:type="spellStart"/>
       <w:r>
         <w:rPr>
           <w:rFonts w:eastAsia="Times New Roman"/>
           <w:lang w:eastAsia="ru-RU"/>
         </w:rPr>
-        <w:t>Test Suite Lifecycle</w:t>
+        <w:t>Test</w:t>
+      </w:r>
+      <w:proofErr w:type="spellEnd"/>
+      <w:r>
+        <w:rPr>
+          <w:rFonts w:eastAsia="Times New Roman"/>
+          <w:lang w:eastAsia="ru-RU"/>
+        </w:rPr>
+        <w:t xml:space="preserve"> </w:t>
+      </w:r>
+      <w:proofErr w:type="spellStart"/>
+      <w:r>
+        <w:rPr>
+          <w:rFonts w:eastAsia="Times New Roman"/>
+          <w:lang w:eastAsia="ru-RU"/>
+        </w:rPr>
+        <w:t>Suite</w:t>
+      </w:r>
+      <w:proofErr w:type="spellEnd"/>
+      <w:r>
+        <w:rPr>
+          <w:rFonts w:eastAsia="Times New Roman"/>
+          <w:lang w:eastAsia="ru-RU"/>
+        </w:rPr>
+        <w:t xml:space="preserve"> </w:t>
+      </w:r>
+      <w:proofErr w:type="spellStart"/>
+      <w:r>
+        <w:rPr>
+          <w:rFonts w:eastAsia="Times New Roman"/>
+          <w:lang w:eastAsia="ru-RU"/>
+        </w:rPr>
+        <w:t>Lifecycle</w:t>
       </w:r>
       <w:bookmarkEnd w:id="9"/>
       <w:bookmarkEnd w:id="10"/>
+      <w:proofErr w:type="spellEnd"/>
     </w:p>
     <w:p>
       <w:pPr>
@@ -2508,7 +3344,7 @@
         </w:rPr>
       </w:pPr>
       <w:bookmarkStart w:id="11" w:name="_Toc45304837"/>
-      <w:bookmarkStart w:id="12" w:name="_Toc45304869"/>
+      <w:bookmarkStart w:id="12" w:name="_Toc45307347"/>
       <w:r>
         <w:rPr>
           <w:rFonts w:eastAsia="Times New Roman"/>
@@ -2558,7 +3394,27 @@
           <w:szCs w:val="24"/>
           <w:lang w:val="en-US"/>
         </w:rPr>
-        <w:t>Tickets with test cases and bugs will be created in the GitHub system.</w:t>
+        <w:t xml:space="preserve">Tickets with test cases and bugs will be created in the </w:t>
+      </w:r>
+      <w:proofErr w:type="spellStart"/>
+      <w:r>
+        <w:rPr>
+          <w:rFonts w:ascii="Times New Roman" w:hAnsi="Times New Roman" w:cs="Times New Roman"/>
+          <w:sz w:val="24"/>
+          <w:szCs w:val="24"/>
+          <w:lang w:val="en-US"/>
+        </w:rPr>
+        <w:t>GitHub</w:t>
+      </w:r>
+      <w:proofErr w:type="spellEnd"/>
+      <w:r>
+        <w:rPr>
+          <w:rFonts w:ascii="Times New Roman" w:hAnsi="Times New Roman" w:cs="Times New Roman"/>
+          <w:sz w:val="24"/>
+          <w:szCs w:val="24"/>
+          <w:lang w:val="en-US"/>
+        </w:rPr>
+        <w:t xml:space="preserve"> system.</w:t>
       </w:r>
     </w:p>
     <w:p>
@@ -2631,23 +3487,111 @@
         <w:jc w:val="both"/>
         <w:rPr>
           <w:rFonts w:ascii="Times New Roman" w:hAnsi="Times New Roman" w:cs="Times New Roman"/>
-          <w:sz w:val="24"/>
-          <w:szCs w:val="24"/>
-          <w:lang w:val="en-US"/>
-        </w:rPr>
-      </w:pPr>
-      <w:r>
-        <w:rPr>
-          <w:rFonts w:ascii="Times New Roman" w:hAnsi="Times New Roman" w:cs="Times New Roman"/>
           <w:b/>
           <w:sz w:val="24"/>
           <w:szCs w:val="24"/>
           <w:lang w:val="en-US"/>
         </w:rPr>
+      </w:pPr>
+    </w:p>
+    <w:p>
+      <w:pPr>
+        <w:spacing w:after="0"/>
+        <w:ind w:firstLine="708"/>
+        <w:jc w:val="both"/>
+        <w:rPr>
+          <w:rFonts w:ascii="Times New Roman" w:hAnsi="Times New Roman" w:cs="Times New Roman"/>
+          <w:b/>
+          <w:sz w:val="24"/>
+          <w:szCs w:val="24"/>
+          <w:lang w:val="en-US"/>
+        </w:rPr>
+      </w:pPr>
+    </w:p>
+    <w:p>
+      <w:pPr>
+        <w:pStyle w:val="1"/>
+        <w:rPr>
+          <w:rFonts w:eastAsia="Times New Roman"/>
+          <w:lang w:val="en-US" w:eastAsia="ru-RU"/>
+        </w:rPr>
+      </w:pPr>
+      <w:bookmarkStart w:id="13" w:name="_Toc45307348"/>
+      <w:r>
+        <w:rPr>
+          <w:rFonts w:eastAsia="Times New Roman"/>
+          <w:lang w:val="en-US" w:eastAsia="ru-RU"/>
+        </w:rPr>
+        <w:t>Defect</w:t>
+      </w:r>
+      <w:r>
+        <w:rPr>
+          <w:rFonts w:eastAsia="Times New Roman"/>
+          <w:lang w:eastAsia="ru-RU"/>
+        </w:rPr>
+        <w:t xml:space="preserve"> </w:t>
+      </w:r>
+      <w:r>
+        <w:rPr>
+          <w:rFonts w:eastAsia="Times New Roman"/>
+          <w:lang w:val="en-US" w:eastAsia="ru-RU"/>
+        </w:rPr>
         <w:t>Priority</w:t>
       </w:r>
       <w:r>
         <w:rPr>
+          <w:rFonts w:eastAsia="Times New Roman"/>
+          <w:lang w:eastAsia="ru-RU"/>
+        </w:rPr>
+        <w:t xml:space="preserve"> </w:t>
+      </w:r>
+      <w:r>
+        <w:rPr>
+          <w:rFonts w:eastAsia="Times New Roman"/>
+          <w:lang w:val="en-US" w:eastAsia="ru-RU"/>
+        </w:rPr>
+        <w:t>Definition</w:t>
+      </w:r>
+      <w:bookmarkEnd w:id="13"/>
+    </w:p>
+    <w:p>
+      <w:pPr>
+        <w:spacing w:after="0"/>
+        <w:ind w:firstLine="708"/>
+        <w:jc w:val="both"/>
+        <w:rPr>
+          <w:rFonts w:ascii="Times New Roman" w:hAnsi="Times New Roman" w:cs="Times New Roman"/>
+          <w:b/>
+          <w:sz w:val="24"/>
+          <w:szCs w:val="24"/>
+          <w:lang w:val="en-US"/>
+        </w:rPr>
+      </w:pPr>
+    </w:p>
+    <w:p>
+      <w:pPr>
+        <w:spacing w:after="0"/>
+        <w:ind w:firstLine="708"/>
+        <w:jc w:val="both"/>
+        <w:rPr>
+          <w:rFonts w:ascii="Times New Roman" w:hAnsi="Times New Roman" w:cs="Times New Roman"/>
+          <w:sz w:val="24"/>
+          <w:szCs w:val="24"/>
+          <w:lang w:val="en-US"/>
+        </w:rPr>
+      </w:pPr>
+      <w:r>
+        <w:rPr>
+          <w:rFonts w:ascii="Times New Roman" w:hAnsi="Times New Roman" w:cs="Times New Roman"/>
+          <w:b/>
+          <w:sz w:val="24"/>
+          <w:szCs w:val="24"/>
+          <w:lang w:val="en-US"/>
+        </w:rPr>
+        <w:t>Priority</w:t>
+      </w:r>
+      <w:r>
+        <w:rPr>
           <w:rFonts w:ascii="Times New Roman" w:hAnsi="Times New Roman" w:cs="Times New Roman"/>
           <w:sz w:val="24"/>
           <w:szCs w:val="24"/>
@@ -2737,6 +3681,7 @@
           <w:szCs w:val="24"/>
           <w:lang w:val="en-US"/>
         </w:rPr>
+        <w:lastRenderedPageBreak/>
         <w:t>P3 Low</w:t>
       </w:r>
       <w:r>
@@ -2822,7 +3767,6 @@
           <w:szCs w:val="24"/>
           <w:lang w:val="en-US"/>
         </w:rPr>
-        <w:lastRenderedPageBreak/>
         <w:t>Open (</w:t>
       </w:r>
       <w:r>
@@ -2856,6 +3800,7 @@
           <w:lang w:val="en-US"/>
         </w:rPr>
       </w:pPr>
+      <w:proofErr w:type="spellStart"/>
       <w:r>
         <w:rPr>
           <w:rFonts w:ascii="Times New Roman" w:hAnsi="Times New Roman" w:cs="Times New Roman"/>
@@ -2864,7 +3809,18 @@
           <w:szCs w:val="24"/>
           <w:lang w:val="en-US"/>
         </w:rPr>
-        <w:t>InProgress (</w:t>
+        <w:t>InProgress</w:t>
+      </w:r>
+      <w:proofErr w:type="spellEnd"/>
+      <w:r>
+        <w:rPr>
+          <w:rFonts w:ascii="Times New Roman" w:hAnsi="Times New Roman" w:cs="Times New Roman"/>
+          <w:b/>
+          <w:sz w:val="24"/>
+          <w:szCs w:val="24"/>
+          <w:lang w:val="en-US"/>
+        </w:rPr>
+        <w:t xml:space="preserve"> (</w:t>
       </w:r>
       <w:r>
         <w:rPr>
@@ -2950,6 +3906,7 @@
           <w:lang w:val="en-US"/>
         </w:rPr>
       </w:pPr>
+      <w:proofErr w:type="gramStart"/>
       <w:r>
         <w:rPr>
           <w:rFonts w:ascii="Times New Roman" w:hAnsi="Times New Roman" w:cs="Times New Roman"/>
@@ -2967,7 +3924,17 @@
           <w:szCs w:val="24"/>
           <w:lang w:val="en-US"/>
         </w:rPr>
-        <w:t>(A checked and corrected bug is considered closed)</w:t>
+        <w:t>(</w:t>
+      </w:r>
+      <w:proofErr w:type="gramEnd"/>
+      <w:r>
+        <w:rPr>
+          <w:rFonts w:ascii="Times New Roman" w:hAnsi="Times New Roman" w:cs="Times New Roman"/>
+          <w:sz w:val="24"/>
+          <w:szCs w:val="24"/>
+          <w:lang w:val="en-US"/>
+        </w:rPr>
+        <w:t>A checked and corrected bug is considered closed)</w:t>
       </w:r>
     </w:p>
     <w:p>
@@ -5609,7 +6576,7 @@
   <w:rsids>
     <w:rsidRoot w:val="00027557"/>
     <w:rsid w:val="00027557"/>
-    <w:rsid w:val="001F5B96"/>
+    <w:rsid w:val="00F35301"/>
   </w:rsids>
   <m:mathPr>
     <m:mathFont m:val="Cambria Math"/>
@@ -6351,7 +7318,7 @@
 </file>
 
 <file path=customXml/itemProps2.xml><?xml version="1.0" encoding="utf-8"?>
-<ds:datastoreItem xmlns:ds="http://schemas.openxmlformats.org/officeDocument/2006/customXml" ds:itemID="{AE8BC460-103E-4048-B6C6-77DA4449340E}">
+<ds:datastoreItem xmlns:ds="http://schemas.openxmlformats.org/officeDocument/2006/customXml" ds:itemID="{CAA9ADED-0AA2-42E4-A8C5-99F4B2D78E8A}">
   <ds:schemaRefs>
     <ds:schemaRef ds:uri="http://schemas.openxmlformats.org/officeDocument/2006/bibliography"/>
   </ds:schemaRefs>

</xml_diff>